<commit_message>
add table support and fix
</commit_message>
<xml_diff>
--- a/input/example.docx
+++ b/input/example.docx
@@ -2,221 +2,368 @@
 <file path=word/document.xml><?xml version="1.0" encoding="utf-8"?>
 <w:document xmlns:wpc="http://schemas.microsoft.com/office/word/2010/wordprocessingCanvas" xmlns:cx="http://schemas.microsoft.com/office/drawing/2014/chartex" xmlns:cx1="http://schemas.microsoft.com/office/drawing/2015/9/8/chartex" xmlns:cx2="http://schemas.microsoft.com/office/drawing/2015/10/21/chartex" xmlns:cx3="http://schemas.microsoft.com/office/drawing/2016/5/9/chartex" xmlns:cx4="http://schemas.microsoft.com/office/drawing/2016/5/10/chartex" xmlns:cx5="http://schemas.microsoft.com/office/drawing/2016/5/11/chartex" xmlns:cx6="http://schemas.microsoft.com/office/drawing/2016/5/12/chartex" xmlns:cx7="http://schemas.microsoft.com/office/drawing/2016/5/13/chartex" xmlns:cx8="http://schemas.microsoft.com/office/drawing/2016/5/14/chartex" xmlns:mc="http://schemas.openxmlformats.org/markup-compatibility/2006" xmlns:aink="http://schemas.microsoft.com/office/drawing/2016/ink" xmlns:am3d="http://schemas.microsoft.com/office/drawing/2017/model3d" xmlns:o="urn:schemas-microsoft-com:office:office" xmlns:oel="http://schemas.microsoft.com/office/2019/extlst" xmlns:r="http://schemas.openxmlformats.org/officeDocument/2006/relationships" xmlns:m="http://schemas.openxmlformats.org/officeDocument/2006/math" xmlns:v="urn:schemas-microsoft-com:vml" xmlns:wp14="http://schemas.microsoft.com/office/word/2010/wordprocessingDrawing" xmlns:wp="http://schemas.openxmlformats.org/drawingml/2006/wordprocessingDrawing" xmlns:w10="urn:schemas-microsoft-com:office:word" xmlns:w="http://schemas.openxmlformats.org/wordprocessingml/2006/main" xmlns:w14="http://schemas.microsoft.com/office/word/2010/wordml" xmlns:w15="http://schemas.microsoft.com/office/word/2012/wordml" xmlns:w16cex="http://schemas.microsoft.com/office/word/2018/wordml/cex" xmlns:w16cid="http://schemas.microsoft.com/office/word/2016/wordml/cid" xmlns:w16="http://schemas.microsoft.com/office/word/2018/wordml" xmlns:w16sdtdh="http://schemas.microsoft.com/office/word/2020/wordml/sdtdatahash" xmlns:w16se="http://schemas.microsoft.com/office/word/2015/wordml/symex" xmlns:wpg="http://schemas.microsoft.com/office/word/2010/wordprocessingGroup" xmlns:wpi="http://schemas.microsoft.com/office/word/2010/wordprocessingInk" xmlns:wne="http://schemas.microsoft.com/office/word/2006/wordml" xmlns:wps="http://schemas.microsoft.com/office/word/2010/wordprocessingShape" mc:Ignorable="w14 w15 w16se w16cid w16 w16cex w16sdtdh wp14">
   <w:body>
+    <w:tbl>
+      <w:tblPr>
+        <w:tblpPr w:leftFromText="180" w:rightFromText="180" w:vertAnchor="page" w:horzAnchor="margin" w:tblpXSpec="center" w:tblpY="5560"/>
+        <w:tblW w:w="0" w:type="auto"/>
+        <w:tblBorders>
+          <w:top w:val="threeDEmboss" w:sz="6" w:space="0" w:color="9CC2E5"/>
+          <w:bottom w:val="threeDEmboss" w:sz="6" w:space="0" w:color="9CC2E5"/>
+          <w:insideH w:val="threeDEmboss" w:sz="6" w:space="0" w:color="9CC2E5"/>
+          <w:insideV w:val="threeDEmboss" w:sz="6" w:space="0" w:color="9CC2E5"/>
+        </w:tblBorders>
+        <w:tblLook w:val="04A0" w:firstRow="1" w:lastRow="0" w:firstColumn="1" w:lastColumn="0" w:noHBand="0" w:noVBand="1"/>
+      </w:tblPr>
+      <w:tblGrid>
+        <w:gridCol w:w="2384"/>
+        <w:gridCol w:w="4757"/>
+        <w:gridCol w:w="2123"/>
+      </w:tblGrid>
+      <w:tr>
+        <w:trPr>
+          <w:trHeight w:val="251"/>
+        </w:trPr>
+        <w:tc>
+          <w:tcPr>
+            <w:tcW w:w="9264" w:type="dxa"/>
+            <w:gridSpan w:val="3"/>
+            <w:tcBorders>
+              <w:top w:val="threeDEmboss" w:sz="6" w:space="0" w:color="C00000"/>
+              <w:bottom w:val="nil"/>
+            </w:tcBorders>
+            <w:shd w:val="clear" w:color="auto" w:fill="auto"/>
+          </w:tcPr>
+          <w:p>
+            <w:pPr>
+              <w:framePr w:hSpace="0" w:wrap="auto" w:vAnchor="margin" w:hAnchor="text" w:xAlign="left" w:yAlign="inline"/>
+            </w:pPr>
+            <w:r>
+              <w:rPr>
+                <w:noProof/>
+              </w:rPr>
+              <w:drawing>
+                <wp:anchor distT="0" distB="0" distL="114300" distR="114300" simplePos="0" relativeHeight="251657728" behindDoc="1" locked="0" layoutInCell="1" allowOverlap="1" wp14:anchorId="688266BA" wp14:editId="7D5EBE95">
+                  <wp:simplePos x="0" y="0"/>
+                  <wp:positionH relativeFrom="column">
+                    <wp:posOffset>-2137410</wp:posOffset>
+                  </wp:positionH>
+                  <wp:positionV relativeFrom="paragraph">
+                    <wp:posOffset>-2878455</wp:posOffset>
+                  </wp:positionV>
+                  <wp:extent cx="9921240" cy="7019925"/>
+                  <wp:effectExtent l="0" t="0" r="0" b="0"/>
+                  <wp:wrapNone/>
+                  <wp:docPr id="3" name="Рисунок 1"/>
+                  <wp:cNvGraphicFramePr>
+                    <a:graphicFrameLocks xmlns:a="http://schemas.openxmlformats.org/drawingml/2006/main" noChangeAspect="1"/>
+                  </wp:cNvGraphicFramePr>
+                  <a:graphic xmlns:a="http://schemas.openxmlformats.org/drawingml/2006/main">
+                    <a:graphicData uri="http://schemas.openxmlformats.org/drawingml/2006/picture">
+                      <pic:pic xmlns:pic="http://schemas.openxmlformats.org/drawingml/2006/picture">
+                        <pic:nvPicPr>
+                          <pic:cNvPr id="0" name="Picture 3"/>
+                          <pic:cNvPicPr>
+                            <a:picLocks noChangeAspect="1" noChangeArrowheads="1"/>
+                          </pic:cNvPicPr>
+                        </pic:nvPicPr>
+                        <pic:blipFill>
+                          <a:blip r:embed="rId4" cstate="print">
+                            <a:extLst>
+                              <a:ext uri="{28A0092B-C50C-407E-A947-70E740481C1C}">
+                                <a14:useLocalDpi xmlns:a14="http://schemas.microsoft.com/office/drawing/2010/main" val="0"/>
+                              </a:ext>
+                            </a:extLst>
+                          </a:blip>
+                          <a:srcRect/>
+                          <a:stretch>
+                            <a:fillRect/>
+                          </a:stretch>
+                        </pic:blipFill>
+                        <pic:spPr bwMode="auto">
+                          <a:xfrm>
+                            <a:off x="0" y="0"/>
+                            <a:ext cx="9921240" cy="7019925"/>
+                          </a:xfrm>
+                          <a:prstGeom prst="rect">
+                            <a:avLst/>
+                          </a:prstGeom>
+                          <a:noFill/>
+                          <a:ln>
+                            <a:noFill/>
+                          </a:ln>
+                        </pic:spPr>
+                      </pic:pic>
+                    </a:graphicData>
+                  </a:graphic>
+                  <wp14:sizeRelH relativeFrom="page">
+                    <wp14:pctWidth>0</wp14:pctWidth>
+                  </wp14:sizeRelH>
+                  <wp14:sizeRelV relativeFrom="page">
+                    <wp14:pctHeight>0</wp14:pctHeight>
+                  </wp14:sizeRelV>
+                </wp:anchor>
+              </w:drawing>
+            </w:r>
+          </w:p>
+        </w:tc>
+      </w:tr>
+      <w:tr>
+        <w:trPr>
+          <w:trHeight w:val="251"/>
+        </w:trPr>
+        <w:tc>
+          <w:tcPr>
+            <w:tcW w:w="9264" w:type="dxa"/>
+            <w:gridSpan w:val="3"/>
+            <w:tcBorders>
+              <w:top w:val="nil"/>
+              <w:bottom w:val="nil"/>
+            </w:tcBorders>
+            <w:shd w:val="clear" w:color="auto" w:fill="auto"/>
+          </w:tcPr>
+          <w:p>
+            <w:pPr>
+              <w:framePr w:hSpace="0" w:wrap="auto" w:vAnchor="margin" w:hAnchor="text" w:xAlign="left" w:yAlign="inline"/>
+            </w:pPr>
+          </w:p>
+        </w:tc>
+      </w:tr>
+      <w:tr>
+        <w:trPr>
+          <w:trHeight w:val="251"/>
+        </w:trPr>
+        <w:tc>
+          <w:tcPr>
+            <w:tcW w:w="9264" w:type="dxa"/>
+            <w:gridSpan w:val="3"/>
+            <w:tcBorders>
+              <w:top w:val="nil"/>
+              <w:bottom w:val="threeDEmboss" w:sz="6" w:space="0" w:color="C00000"/>
+            </w:tcBorders>
+            <w:shd w:val="clear" w:color="auto" w:fill="auto"/>
+          </w:tcPr>
+          <w:p>
+            <w:pPr>
+              <w:framePr w:hSpace="0" w:wrap="auto" w:vAnchor="margin" w:hAnchor="text" w:xAlign="left" w:yAlign="inline"/>
+            </w:pPr>
+            <w:r>
+              <w:t>??</w:t>
+            </w:r>
+          </w:p>
+        </w:tc>
+      </w:tr>
+      <w:tr>
+        <w:trPr>
+          <w:trHeight w:val="251"/>
+        </w:trPr>
+        <w:tc>
+          <w:tcPr>
+            <w:tcW w:w="9264" w:type="dxa"/>
+            <w:gridSpan w:val="3"/>
+            <w:tcBorders>
+              <w:top w:val="threeDEmboss" w:sz="6" w:space="0" w:color="C00000"/>
+              <w:bottom w:val="nil"/>
+            </w:tcBorders>
+            <w:shd w:val="clear" w:color="auto" w:fill="auto"/>
+          </w:tcPr>
+          <w:p>
+            <w:pPr>
+              <w:framePr w:hSpace="0" w:wrap="auto" w:vAnchor="margin" w:hAnchor="text" w:xAlign="left" w:yAlign="inline"/>
+            </w:pPr>
+          </w:p>
+        </w:tc>
+      </w:tr>
+      <w:tr>
+        <w:trPr>
+          <w:trHeight w:val="251"/>
+        </w:trPr>
+        <w:tc>
+          <w:tcPr>
+            <w:tcW w:w="9264" w:type="dxa"/>
+            <w:gridSpan w:val="3"/>
+            <w:tcBorders>
+              <w:top w:val="nil"/>
+              <w:bottom w:val="nil"/>
+            </w:tcBorders>
+            <w:shd w:val="clear" w:color="auto" w:fill="auto"/>
+          </w:tcPr>
+          <w:p>
+            <w:pPr>
+              <w:framePr w:hSpace="0" w:wrap="auto" w:vAnchor="margin" w:hAnchor="text" w:xAlign="left" w:yAlign="inline"/>
+            </w:pPr>
+          </w:p>
+        </w:tc>
+      </w:tr>
+      <w:tr>
+        <w:trPr>
+          <w:trHeight w:val="251"/>
+        </w:trPr>
+        <w:tc>
+          <w:tcPr>
+            <w:tcW w:w="9264" w:type="dxa"/>
+            <w:gridSpan w:val="3"/>
+            <w:tcBorders>
+              <w:top w:val="nil"/>
+              <w:bottom w:val="nil"/>
+            </w:tcBorders>
+            <w:shd w:val="clear" w:color="auto" w:fill="auto"/>
+          </w:tcPr>
+          <w:p>
+            <w:pPr>
+              <w:framePr w:hSpace="0" w:wrap="auto" w:vAnchor="margin" w:hAnchor="text" w:xAlign="left" w:yAlign="inline"/>
+            </w:pPr>
+          </w:p>
+        </w:tc>
+      </w:tr>
+      <w:tr>
+        <w:trPr>
+          <w:trHeight w:val="251"/>
+        </w:trPr>
+        <w:tc>
+          <w:tcPr>
+            <w:tcW w:w="9264" w:type="dxa"/>
+            <w:gridSpan w:val="3"/>
+            <w:tcBorders>
+              <w:top w:val="nil"/>
+              <w:bottom w:val="nil"/>
+            </w:tcBorders>
+            <w:shd w:val="clear" w:color="auto" w:fill="auto"/>
+          </w:tcPr>
+          <w:p>
+            <w:pPr>
+              <w:framePr w:hSpace="0" w:wrap="auto" w:vAnchor="margin" w:hAnchor="text" w:xAlign="left" w:yAlign="inline"/>
+            </w:pPr>
+          </w:p>
+        </w:tc>
+      </w:tr>
+      <w:tr>
+        <w:trPr>
+          <w:trHeight w:val="251"/>
+        </w:trPr>
+        <w:tc>
+          <w:tcPr>
+            <w:tcW w:w="9264" w:type="dxa"/>
+            <w:gridSpan w:val="3"/>
+            <w:tcBorders>
+              <w:top w:val="nil"/>
+              <w:bottom w:val="nil"/>
+            </w:tcBorders>
+            <w:shd w:val="clear" w:color="auto" w:fill="auto"/>
+          </w:tcPr>
+          <w:p>
+            <w:pPr>
+              <w:framePr w:hSpace="0" w:wrap="auto" w:vAnchor="margin" w:hAnchor="text" w:xAlign="left" w:yAlign="inline"/>
+            </w:pPr>
+          </w:p>
+        </w:tc>
+      </w:tr>
+      <w:tr>
+        <w:trPr>
+          <w:trHeight w:val="251"/>
+        </w:trPr>
+        <w:tc>
+          <w:tcPr>
+            <w:tcW w:w="9264" w:type="dxa"/>
+            <w:gridSpan w:val="3"/>
+            <w:tcBorders>
+              <w:top w:val="nil"/>
+              <w:bottom w:val="nil"/>
+            </w:tcBorders>
+            <w:shd w:val="clear" w:color="auto" w:fill="auto"/>
+          </w:tcPr>
+          <w:p>
+            <w:pPr>
+              <w:framePr w:hSpace="0" w:wrap="auto" w:vAnchor="margin" w:hAnchor="text" w:xAlign="left" w:yAlign="inline"/>
+            </w:pPr>
+          </w:p>
+        </w:tc>
+      </w:tr>
+      <w:tr>
+        <w:trPr>
+          <w:trHeight w:val="251"/>
+        </w:trPr>
+        <w:tc>
+          <w:tcPr>
+            <w:tcW w:w="9264" w:type="dxa"/>
+            <w:gridSpan w:val="3"/>
+            <w:tcBorders>
+              <w:top w:val="nil"/>
+              <w:bottom w:val="nil"/>
+            </w:tcBorders>
+            <w:shd w:val="clear" w:color="auto" w:fill="auto"/>
+          </w:tcPr>
+          <w:p>
+            <w:pPr>
+              <w:framePr w:hSpace="0" w:wrap="auto" w:vAnchor="margin" w:hAnchor="text" w:xAlign="left" w:yAlign="inline"/>
+            </w:pPr>
+          </w:p>
+        </w:tc>
+      </w:tr>
+      <w:tr>
+        <w:trPr>
+          <w:trHeight w:val="251"/>
+        </w:trPr>
+        <w:tc>
+          <w:tcPr>
+            <w:tcW w:w="2384" w:type="dxa"/>
+            <w:tcBorders>
+              <w:top w:val="nil"/>
+              <w:bottom w:val="threeDEmboss" w:sz="6" w:space="0" w:color="C00000"/>
+              <w:right w:val="nil"/>
+            </w:tcBorders>
+            <w:shd w:val="clear" w:color="auto" w:fill="auto"/>
+          </w:tcPr>
+          <w:p>
+            <w:pPr>
+              <w:framePr w:hSpace="0" w:wrap="auto" w:vAnchor="margin" w:hAnchor="text" w:xAlign="left" w:yAlign="inline"/>
+            </w:pPr>
+            <w:r>
+              <w:t>Директор ОГА ПОУ «НТТТ»</w:t>
+            </w:r>
+          </w:p>
+        </w:tc>
+        <w:tc>
+          <w:tcPr>
+            <w:tcW w:w="4757" w:type="dxa"/>
+            <w:tcBorders>
+              <w:top w:val="nil"/>
+              <w:left w:val="nil"/>
+              <w:bottom w:val="nil"/>
+              <w:right w:val="nil"/>
+            </w:tcBorders>
+            <w:shd w:val="clear" w:color="auto" w:fill="auto"/>
+          </w:tcPr>
+          <w:p>
+            <w:pPr>
+              <w:framePr w:hSpace="0" w:wrap="auto" w:vAnchor="margin" w:hAnchor="text" w:xAlign="left" w:yAlign="inline"/>
+            </w:pPr>
+          </w:p>
+        </w:tc>
+        <w:tc>
+          <w:tcPr>
+            <w:tcW w:w="2123" w:type="dxa"/>
+            <w:tcBorders>
+              <w:top w:val="nil"/>
+              <w:left w:val="nil"/>
+              <w:bottom w:val="threeDEmboss" w:sz="6" w:space="0" w:color="C00000"/>
+            </w:tcBorders>
+            <w:shd w:val="clear" w:color="auto" w:fill="auto"/>
+          </w:tcPr>
+          <w:p>
+            <w:pPr>
+              <w:framePr w:hSpace="0" w:wrap="auto" w:vAnchor="margin" w:hAnchor="text" w:xAlign="left" w:yAlign="inline"/>
+            </w:pPr>
+            <w:r>
+              <w:t>Галахов М. Б.</w:t>
+            </w:r>
+          </w:p>
+        </w:tc>
+      </w:tr>
+    </w:tbl>
     <w:p>
       <w:pPr>
-        <w:jc w:val="center"/>
-        <w:rPr>
-          <w:rFonts w:ascii="Times New Roman" w:hAnsi="Times New Roman" w:cs="Times New Roman"/>
-        </w:rPr>
+        <w:framePr w:wrap="around"/>
       </w:pPr>
-      <w:r>
-        <w:rPr>
-          <w:rFonts w:ascii="Times New Roman" w:hAnsi="Times New Roman" w:cs="Times New Roman"/>
-        </w:rPr>
-        <w:t>ОБЛАСТНОЕ ГОСУДАРСТЕННОЕ АВТОНОМНОЕ ПРОФЕССИОНАЛЬНОЕ ОБРАЗОВАТЕЛЬНОЕ УЧРЕЖДЕНИЕ «НОВГОРОДСКИЙ ТОРГОВО-ТЕХНОЛОГИЧЕСКИЙ ТЕХНИКУМ»</w:t>
-      </w:r>
-    </w:p>
-    <w:p>
-      <w:pPr>
-        <w:jc w:val="center"/>
-        <w:rPr>
-          <w:rFonts w:ascii="Times New Roman" w:hAnsi="Times New Roman" w:cs="Times New Roman"/>
-        </w:rPr>
-      </w:pPr>
-    </w:p>
-    <w:p>
-      <w:pPr>
-        <w:jc w:val="center"/>
-        <w:rPr>
-          <w:rFonts w:ascii="Times New Roman" w:hAnsi="Times New Roman" w:cs="Times New Roman"/>
-        </w:rPr>
-      </w:pPr>
-    </w:p>
-    <w:p>
-      <w:pPr>
-        <w:jc w:val="center"/>
-        <w:rPr>
-          <w:rFonts w:ascii="Times New Roman" w:hAnsi="Times New Roman" w:cs="Times New Roman"/>
-          <w:sz w:val="72"/>
-          <w:szCs w:val="72"/>
-        </w:rPr>
-      </w:pPr>
-      <w:r>
-        <w:rPr>
-          <w:rFonts w:ascii="Times New Roman" w:hAnsi="Times New Roman" w:cs="Times New Roman"/>
-          <w:sz w:val="72"/>
-          <w:szCs w:val="72"/>
-        </w:rPr>
-        <w:t>ГРАМОТА</w:t>
-      </w:r>
-    </w:p>
-    <w:p>
-      <w:pPr>
-        <w:jc w:val="center"/>
-        <w:rPr>
-          <w:rFonts w:ascii="Times New Roman" w:hAnsi="Times New Roman" w:cs="Times New Roman"/>
-          <w:sz w:val="32"/>
-          <w:szCs w:val="32"/>
-        </w:rPr>
-      </w:pPr>
-      <w:r>
-        <w:rPr>
-          <w:rFonts w:ascii="Times New Roman" w:hAnsi="Times New Roman" w:cs="Times New Roman"/>
-          <w:sz w:val="32"/>
-          <w:szCs w:val="32"/>
-        </w:rPr>
-        <w:t>НАГРАЖДАЕТСЯ</w:t>
-      </w:r>
-    </w:p>
-    <w:p>
-      <w:pPr>
-        <w:jc w:val="center"/>
-        <w:rPr>
-          <w:rFonts w:ascii="Times New Roman" w:hAnsi="Times New Roman" w:cs="Times New Roman"/>
-          <w:sz w:val="32"/>
-          <w:szCs w:val="32"/>
-        </w:rPr>
-      </w:pPr>
-      <w:r>
-        <w:rPr>
-          <w:rFonts w:ascii="Times New Roman" w:hAnsi="Times New Roman" w:cs="Times New Roman"/>
-          <w:sz w:val="32"/>
-          <w:szCs w:val="32"/>
-        </w:rPr>
-        <w:t>??</w:t>
-      </w:r>
-    </w:p>
-    <w:p>
-      <w:pPr>
-        <w:jc w:val="center"/>
-        <w:rPr>
-          <w:rFonts w:ascii="Times New Roman" w:hAnsi="Times New Roman" w:cs="Times New Roman"/>
-          <w:sz w:val="32"/>
-          <w:szCs w:val="32"/>
-        </w:rPr>
-      </w:pPr>
-      <w:r>
-        <w:rPr>
-          <w:rFonts w:ascii="Times New Roman" w:hAnsi="Times New Roman" w:cs="Times New Roman"/>
-          <w:sz w:val="32"/>
-          <w:szCs w:val="32"/>
-        </w:rPr>
-        <w:t>ЗА УЧАСТИЕ</w:t>
-      </w:r>
-    </w:p>
-    <w:p>
-      <w:pPr>
-        <w:jc w:val="center"/>
-        <w:rPr>
-          <w:rFonts w:ascii="Times New Roman" w:hAnsi="Times New Roman" w:cs="Times New Roman"/>
-          <w:sz w:val="32"/>
-          <w:szCs w:val="32"/>
-        </w:rPr>
-      </w:pPr>
-      <w:r>
-        <w:rPr>
-          <w:rFonts w:ascii="Times New Roman" w:hAnsi="Times New Roman" w:cs="Times New Roman"/>
-          <w:sz w:val="32"/>
-          <w:szCs w:val="32"/>
-        </w:rPr>
-        <w:t>В КОНУРСЕ ЧТЕЦОВ 2023</w:t>
-      </w:r>
-    </w:p>
-    <w:p>
-      <w:pPr>
-        <w:jc w:val="center"/>
-        <w:rPr>
-          <w:rFonts w:ascii="Times New Roman" w:hAnsi="Times New Roman" w:cs="Times New Roman"/>
-          <w:sz w:val="32"/>
-          <w:szCs w:val="32"/>
-        </w:rPr>
-      </w:pPr>
-    </w:p>
-    <w:p>
-      <w:pPr>
-        <w:jc w:val="center"/>
-        <w:rPr>
-          <w:rFonts w:ascii="Times New Roman" w:hAnsi="Times New Roman" w:cs="Times New Roman"/>
-          <w:sz w:val="32"/>
-          <w:szCs w:val="32"/>
-        </w:rPr>
-      </w:pPr>
-    </w:p>
-    <w:p>
-      <w:pPr>
-        <w:jc w:val="center"/>
-        <w:rPr>
-          <w:rFonts w:ascii="Times New Roman" w:hAnsi="Times New Roman" w:cs="Times New Roman"/>
-          <w:sz w:val="32"/>
-          <w:szCs w:val="32"/>
-        </w:rPr>
-      </w:pPr>
-    </w:p>
-    <w:p>
-      <w:pPr>
-        <w:jc w:val="center"/>
-        <w:rPr>
-          <w:rFonts w:ascii="Times New Roman" w:hAnsi="Times New Roman" w:cs="Times New Roman"/>
-          <w:sz w:val="32"/>
-          <w:szCs w:val="32"/>
-        </w:rPr>
-      </w:pPr>
-    </w:p>
-    <w:p>
-      <w:pPr>
-        <w:jc w:val="center"/>
-        <w:rPr>
-          <w:rFonts w:ascii="Times New Roman" w:hAnsi="Times New Roman" w:cs="Times New Roman"/>
-          <w:sz w:val="32"/>
-          <w:szCs w:val="32"/>
-        </w:rPr>
-      </w:pPr>
-    </w:p>
-    <w:p>
-      <w:pPr>
-        <w:jc w:val="center"/>
-        <w:rPr>
-          <w:rFonts w:ascii="Times New Roman" w:hAnsi="Times New Roman" w:cs="Times New Roman"/>
-          <w:sz w:val="32"/>
-          <w:szCs w:val="32"/>
-        </w:rPr>
-      </w:pPr>
-    </w:p>
-    <w:p>
-      <w:pPr>
-        <w:jc w:val="center"/>
-        <w:rPr>
-          <w:rFonts w:ascii="Times New Roman" w:hAnsi="Times New Roman" w:cs="Times New Roman"/>
-          <w:sz w:val="32"/>
-          <w:szCs w:val="32"/>
-        </w:rPr>
-      </w:pPr>
-      <w:r>
-        <w:rPr>
-          <w:rFonts w:ascii="Times New Roman" w:hAnsi="Times New Roman" w:cs="Times New Roman"/>
-          <w:sz w:val="32"/>
-          <w:szCs w:val="32"/>
-        </w:rPr>
-        <w:t>ВЕЛИКИЙ НОВГОРОД</w:t>
-      </w:r>
-    </w:p>
-    <w:p>
-      <w:pPr>
-        <w:jc w:val="center"/>
-        <w:rPr>
-          <w:rFonts w:ascii="Times New Roman" w:hAnsi="Times New Roman" w:cs="Times New Roman"/>
-          <w:sz w:val="32"/>
-          <w:szCs w:val="32"/>
-        </w:rPr>
-      </w:pPr>
-      <w:r>
-        <w:rPr>
-          <w:rFonts w:ascii="Times New Roman" w:hAnsi="Times New Roman" w:cs="Times New Roman"/>
-          <w:sz w:val="32"/>
-          <w:szCs w:val="32"/>
-        </w:rPr>
-        <w:t>2023 г.</w:t>
-      </w:r>
     </w:p>
     <w:sectPr>
       <w:pgSz w:w="16838" w:h="11906" w:orient="landscape"/>
@@ -233,19 +380,11 @@
   <w:docDefaults>
     <w:rPrDefault>
       <w:rPr>
-        <w:rFonts w:asciiTheme="minorHAnsi" w:eastAsiaTheme="minorHAnsi" w:hAnsiTheme="minorHAnsi" w:cstheme="minorBidi"/>
-        <w:kern w:val="2"/>
-        <w:sz w:val="22"/>
-        <w:szCs w:val="22"/>
-        <w:lang w:val="ru-RU" w:eastAsia="en-US" w:bidi="ar-SA"/>
-        <w14:ligatures w14:val="standardContextual"/>
+        <w:rFonts w:ascii="Calibri" w:eastAsia="Calibri" w:hAnsi="Calibri" w:cs="Times New Roman"/>
+        <w:lang w:val="ru-RU" w:eastAsia="ru-RU" w:bidi="ar-SA"/>
       </w:rPr>
     </w:rPrDefault>
-    <w:pPrDefault>
-      <w:pPr>
-        <w:spacing w:after="160" w:line="259" w:lineRule="auto"/>
-      </w:pPr>
-    </w:pPrDefault>
+    <w:pPrDefault/>
   </w:docDefaults>
   <w:latentStyles w:defLockedState="0" w:defUIPriority="99" w:defSemiHidden="0" w:defUnhideWhenUsed="0" w:defQFormat="0" w:count="376">
     <w:lsdException w:name="Normal" w:uiPriority="0" w:qFormat="1"/>
@@ -628,6 +767,17 @@
   <w:style w:type="paragraph" w:default="1" w:styleId="a">
     <w:name w:val="Normal"/>
     <w:qFormat/>
+    <w:rsid w:val="004D173B"/>
+    <w:pPr>
+      <w:framePr w:hSpace="180" w:wrap="around" w:vAnchor="page" w:hAnchor="margin" w:xAlign="center" w:y="5560"/>
+      <w:jc w:val="center"/>
+    </w:pPr>
+    <w:rPr>
+      <w:rFonts w:ascii="Arial Black" w:hAnsi="Arial Black"/>
+      <w:sz w:val="22"/>
+      <w:szCs w:val="22"/>
+      <w:lang w:eastAsia="en-US"/>
+    </w:rPr>
   </w:style>
   <w:style w:type="character" w:default="1" w:styleId="a0">
     <w:name w:val="Default Paragraph Font"/>
@@ -655,6 +805,44 @@
     <w:uiPriority w:val="99"/>
     <w:semiHidden/>
     <w:unhideWhenUsed/>
+  </w:style>
+  <w:style w:type="table" w:styleId="a3">
+    <w:name w:val="Table Grid"/>
+    <w:basedOn w:val="a1"/>
+    <w:uiPriority w:val="39"/>
+    <w:rsid w:val="00C86445"/>
+    <w:tblPr>
+      <w:tblBorders>
+        <w:top w:val="single" w:sz="4" w:space="0" w:color="auto"/>
+        <w:left w:val="single" w:sz="4" w:space="0" w:color="auto"/>
+        <w:bottom w:val="single" w:sz="4" w:space="0" w:color="auto"/>
+        <w:right w:val="single" w:sz="4" w:space="0" w:color="auto"/>
+        <w:insideH w:val="single" w:sz="4" w:space="0" w:color="auto"/>
+        <w:insideV w:val="single" w:sz="4" w:space="0" w:color="auto"/>
+      </w:tblBorders>
+    </w:tblPr>
+  </w:style>
+  <w:style w:type="paragraph" w:customStyle="1" w:styleId="a4">
+    <w:name w:val="Имя"/>
+    <w:basedOn w:val="a"/>
+    <w:link w:val="a5"/>
+    <w:qFormat/>
+    <w:rsid w:val="00027660"/>
+    <w:pPr>
+      <w:framePr w:wrap="around"/>
+    </w:pPr>
+  </w:style>
+  <w:style w:type="character" w:customStyle="1" w:styleId="a5">
+    <w:name w:val="Имя Знак"/>
+    <w:basedOn w:val="a0"/>
+    <w:link w:val="a4"/>
+    <w:rsid w:val="00027660"/>
+    <w:rPr>
+      <w:rFonts w:ascii="Arial Black" w:hAnsi="Arial Black"/>
+      <w:sz w:val="22"/>
+      <w:szCs w:val="22"/>
+      <w:lang w:eastAsia="en-US"/>
+    </w:rPr>
   </w:style>
 </w:styles>
 </file>
@@ -952,16 +1140,4 @@
     </a:ext>
   </a:extLst>
 </a:theme>
-</file>
-
-<file path=customXml/item1.xml><?xml version="1.0" encoding="utf-8"?>
-<b:Sources xmlns:b="http://schemas.openxmlformats.org/officeDocument/2006/bibliography" xmlns="http://schemas.openxmlformats.org/officeDocument/2006/bibliography" SelectedStyle="\APASixthEditionOfficeOnline.xsl" StyleName="APA" Version="6"/>
-</file>
-
-<file path=customXml/itemProps1.xml><?xml version="1.0" encoding="utf-8"?>
-<ds:datastoreItem xmlns:ds="http://schemas.openxmlformats.org/officeDocument/2006/customXml" ds:itemID="{EAF2CA9D-3F3C-4D84-882E-4C736AE4CECA}">
-  <ds:schemaRefs>
-    <ds:schemaRef ds:uri="http://schemas.openxmlformats.org/officeDocument/2006/bibliography"/>
-  </ds:schemaRefs>
-</ds:datastoreItem>
 </file>
</xml_diff>